<commit_message>
Added programming exercises chapter 3
</commit_message>
<xml_diff>
--- a/Exercises.docx
+++ b/Exercises.docx
@@ -260,11 +260,42 @@
       <w:pPr>
         <w:pStyle w:val="BodyText2"/>
       </w:pPr>
+      <w:r>
+        <w:t>How much memory does your computer have? Main memory? Disk?</w:t>
+      </w:r>
+      <w:r>
+        <w:br/>
+        <w:t>Laptop: Main memory = RAM = 6GB, Disk memory = 440 GB</w:t>
+      </w:r>
+    </w:p>
+    <w:p>
+      <w:pPr>
+        <w:pStyle w:val="Heading1"/>
+        <w:rPr>
+          <w:rStyle w:val="Strong"/>
+          <w:color w:val="auto"/>
+          <w:lang w:val="en-US"/>
+        </w:rPr>
+      </w:pPr>
+      <w:r>
+        <w:rPr>
+          <w:rStyle w:val="Strong"/>
+          <w:color w:val="auto"/>
+          <w:lang w:val="en-US"/>
+        </w:rPr>
+        <w:t>Chapter 2</w:t>
+      </w:r>
       <w:bookmarkStart w:id="0" w:name="_GoBack"/>
       <w:bookmarkEnd w:id="0"/>
-      <w:r>
-        <w:t>How much memory does your computer have? Main memory? Disk?</w:t>
-      </w:r>
+    </w:p>
+    <w:p>
+      <w:pPr>
+        <w:pStyle w:val="BodyText2"/>
+        <w:numPr>
+          <w:ilvl w:val="0"/>
+          <w:numId w:val="3"/>
+        </w:numPr>
+      </w:pPr>
     </w:p>
     <w:p>
       <w:pPr>
@@ -379,6 +410,12 @@
     <w:abstractNumId w:val="0"/>
   </w:num>
   <w:num w:numId="2">
+    <w:abstractNumId w:val="0"/>
+    <w:lvlOverride w:ilvl="0">
+      <w:startOverride w:val="1"/>
+    </w:lvlOverride>
+  </w:num>
+  <w:num w:numId="3">
     <w:abstractNumId w:val="0"/>
     <w:lvlOverride w:ilvl="0">
       <w:startOverride w:val="1"/>

</xml_diff>